<commit_message>
Fix resume formatting issue
</commit_message>
<xml_diff>
--- a/resources/documents/Elijah Watson Resume v2.docx
+++ b/resources/documents/Elijah Watson Resume v2.docx
@@ -56,6 +56,7 @@
         <w:t xml:space="preserve">762-0018 | </w:t>
       </w:r>
       <w:hyperlink r:id="rId8" w:history="1">
+        <w:proofErr w:type="spellStart"/>
         <w:r>
           <w:rPr>
             <w:rStyle w:val="Hyperlink"/>
@@ -65,6 +66,7 @@
           </w:rPr>
           <w:t>https://elijahwatson.dev</w:t>
         </w:r>
+        <w:proofErr w:type="spellEnd"/>
       </w:hyperlink>
       <w:r>
         <w:rPr>
@@ -73,6 +75,7 @@
         </w:rPr>
         <w:t xml:space="preserve"> | </w:t>
       </w:r>
+      <w:proofErr w:type="spellStart"/>
       <w:r>
         <w:rPr>
           <w:rFonts w:ascii="Helvetica" w:hAnsi="Helvetica" w:cs="Helvetica"/>
@@ -80,6 +83,7 @@
         </w:rPr>
         <w:t>contact@elijahwatson.dev</w:t>
       </w:r>
+      <w:proofErr w:type="spellEnd"/>
     </w:p>
     <w:p>
       <w:pPr>
@@ -177,6 +181,7 @@
         </w:rPr>
         <w:t xml:space="preserve"> websites.  </w:t>
       </w:r>
+      <w:proofErr w:type="gramStart"/>
       <w:r>
         <w:rPr>
           <w:rFonts w:ascii="Helvetica" w:hAnsi="Helvetica" w:cs="Helvetica"/>
@@ -237,6 +242,7 @@
         </w:rPr>
         <w:t>.</w:t>
       </w:r>
+      <w:proofErr w:type="gramEnd"/>
     </w:p>
     <w:p>
       <w:pPr>
@@ -772,7 +778,21 @@
         <w:rPr>
           <w:rFonts w:ascii="Helvetica" w:hAnsi="Helvetica" w:cs="Helvetica"/>
         </w:rPr>
-        <w:t>Email Marketing (ActiveCampaign)</w:t>
+        <w:t>Email Marketing (</w:t>
+      </w:r>
+      <w:proofErr w:type="spellStart"/>
+      <w:r>
+        <w:rPr>
+          <w:rFonts w:ascii="Helvetica" w:hAnsi="Helvetica" w:cs="Helvetica"/>
+        </w:rPr>
+        <w:t>ActiveCampaign</w:t>
+      </w:r>
+      <w:proofErr w:type="spellEnd"/>
+      <w:r>
+        <w:rPr>
+          <w:rFonts w:ascii="Helvetica" w:hAnsi="Helvetica" w:cs="Helvetica"/>
+        </w:rPr>
+        <w:t>)</w:t>
       </w:r>
     </w:p>
     <w:p>
@@ -957,6 +977,7 @@
           <w:rFonts w:ascii="Helvetica" w:hAnsi="Helvetica" w:cs="Helvetica"/>
         </w:rPr>
       </w:pPr>
+      <w:proofErr w:type="gramStart"/>
       <w:r>
         <w:rPr>
           <w:rFonts w:ascii="Helvetica" w:hAnsi="Helvetica" w:cs="Helvetica"/>
@@ -1023,6 +1044,7 @@
         </w:rPr>
         <w:t>.</w:t>
       </w:r>
+      <w:proofErr w:type="gramEnd"/>
     </w:p>
     <w:p>
       <w:pPr>
@@ -1041,7 +1063,21 @@
         <w:rPr>
           <w:rFonts w:ascii="Helvetica" w:hAnsi="Helvetica" w:cs="Helvetica"/>
         </w:rPr>
-        <w:t xml:space="preserve">Created a fully responsive, cross-browser compatible, </w:t>
+        <w:t xml:space="preserve">Created a fully responsive, cross-browser </w:t>
+      </w:r>
+      <w:proofErr w:type="gramStart"/>
+      <w:r>
+        <w:rPr>
+          <w:rFonts w:ascii="Helvetica" w:hAnsi="Helvetica" w:cs="Helvetica"/>
+        </w:rPr>
+        <w:t>compatible,</w:t>
+      </w:r>
+      <w:proofErr w:type="gramEnd"/>
+      <w:r>
+        <w:rPr>
+          <w:rFonts w:ascii="Helvetica" w:hAnsi="Helvetica" w:cs="Helvetica"/>
+        </w:rPr>
+        <w:t xml:space="preserve"> </w:t>
       </w:r>
       <w:r>
         <w:rPr>
@@ -1069,12 +1105,14 @@
           <w:rFonts w:ascii="Helvetica" w:hAnsi="Helvetica" w:cs="Helvetica"/>
         </w:rPr>
       </w:pPr>
+      <w:proofErr w:type="gramStart"/>
       <w:r>
         <w:rPr>
           <w:rFonts w:ascii="Helvetica" w:hAnsi="Helvetica" w:cs="Helvetica"/>
         </w:rPr>
         <w:t>Created an API for use with custom software using PHP and SQL.</w:t>
       </w:r>
+      <w:proofErr w:type="gramEnd"/>
     </w:p>
     <w:p>
       <w:pPr>
@@ -1089,12 +1127,28 @@
           <w:rFonts w:ascii="Helvetica" w:hAnsi="Helvetica" w:cs="Helvetica"/>
         </w:rPr>
       </w:pPr>
-      <w:r>
-        <w:rPr>
-          <w:rFonts w:ascii="Helvetica" w:hAnsi="Helvetica" w:cs="Helvetica"/>
-        </w:rPr>
-        <w:t>Implemented multiple custom marketing automations that fully integrated into existing workflows using HTML, CSS, JavaScript, PHP, APIs, and marketing tools such as ActiveCampaign.</w:t>
-      </w:r>
+      <w:proofErr w:type="gramStart"/>
+      <w:r>
+        <w:rPr>
+          <w:rFonts w:ascii="Helvetica" w:hAnsi="Helvetica" w:cs="Helvetica"/>
+        </w:rPr>
+        <w:t xml:space="preserve">Implemented multiple custom marketing automations that fully integrated into existing workflows using HTML, CSS, JavaScript, PHP, APIs, and marketing tools such as </w:t>
+      </w:r>
+      <w:proofErr w:type="spellStart"/>
+      <w:r>
+        <w:rPr>
+          <w:rFonts w:ascii="Helvetica" w:hAnsi="Helvetica" w:cs="Helvetica"/>
+        </w:rPr>
+        <w:t>ActiveCampaign</w:t>
+      </w:r>
+      <w:proofErr w:type="spellEnd"/>
+      <w:r>
+        <w:rPr>
+          <w:rFonts w:ascii="Helvetica" w:hAnsi="Helvetica" w:cs="Helvetica"/>
+        </w:rPr>
+        <w:t>.</w:t>
+      </w:r>
+      <w:proofErr w:type="gramEnd"/>
     </w:p>
     <w:p>
       <w:pPr>
@@ -1163,6 +1217,7 @@
           <w:rFonts w:ascii="Helvetica" w:hAnsi="Helvetica" w:cs="Helvetica"/>
         </w:rPr>
       </w:pPr>
+      <w:proofErr w:type="gramStart"/>
       <w:r>
         <w:rPr>
           <w:rFonts w:ascii="Helvetica" w:hAnsi="Helvetica" w:cs="Helvetica"/>
@@ -1181,6 +1236,7 @@
         </w:rPr>
         <w:t xml:space="preserve"> development of new custom software by thoroughly documenting expectations, facilitating communication, providing QA, and managing project deadlines.</w:t>
       </w:r>
+      <w:proofErr w:type="gramEnd"/>
     </w:p>
     <w:p>
       <w:pPr>
@@ -1227,6 +1283,7 @@
           <w:rFonts w:ascii="Helvetica" w:hAnsi="Helvetica" w:cs="Helvetica"/>
         </w:rPr>
       </w:pPr>
+      <w:proofErr w:type="gramStart"/>
       <w:r>
         <w:rPr>
           <w:rFonts w:ascii="Helvetica" w:hAnsi="Helvetica" w:cs="Helvetica"/>
@@ -1257,6 +1314,7 @@
         </w:rPr>
         <w:t xml:space="preserve"> interactive SCORM courseware using both Adobe Captivate and Articulate 360.</w:t>
       </w:r>
+      <w:proofErr w:type="gramEnd"/>
     </w:p>
     <w:p>
       <w:pPr>
@@ -1271,6 +1329,7 @@
           <w:rFonts w:ascii="Helvetica" w:hAnsi="Helvetica" w:cs="Helvetica"/>
         </w:rPr>
       </w:pPr>
+      <w:proofErr w:type="gramStart"/>
       <w:r>
         <w:rPr>
           <w:rFonts w:ascii="Helvetica" w:hAnsi="Helvetica" w:cs="Helvetica"/>
@@ -1313,6 +1372,7 @@
         </w:rPr>
         <w:t>etc.</w:t>
       </w:r>
+      <w:proofErr w:type="gramEnd"/>
     </w:p>
     <w:p>
       <w:pPr>
@@ -1327,6 +1387,7 @@
           <w:rFonts w:ascii="Helvetica" w:hAnsi="Helvetica" w:cs="Helvetica"/>
         </w:rPr>
       </w:pPr>
+      <w:proofErr w:type="gramStart"/>
       <w:r>
         <w:rPr>
           <w:rFonts w:ascii="Helvetica" w:hAnsi="Helvetica" w:cs="Helvetica"/>
@@ -1339,6 +1400,7 @@
         </w:rPr>
         <w:t>technical support to clients ranging from basic troubleshooting to implementing fixes.</w:t>
       </w:r>
+      <w:proofErr w:type="gramEnd"/>
     </w:p>
     <w:p>
       <w:pPr>
@@ -1467,6 +1529,7 @@
           <w:rFonts w:ascii="Helvetica" w:hAnsi="Helvetica" w:cs="Helvetica"/>
         </w:rPr>
       </w:pPr>
+      <w:proofErr w:type="gramStart"/>
       <w:r>
         <w:rPr>
           <w:rFonts w:ascii="Helvetica" w:hAnsi="Helvetica" w:cs="Helvetica"/>
@@ -1497,6 +1560,7 @@
         </w:rPr>
         <w:t>.</w:t>
       </w:r>
+      <w:proofErr w:type="gramEnd"/>
     </w:p>
     <w:p>
       <w:pPr>
@@ -1629,6 +1693,7 @@
           <w:rFonts w:ascii="Helvetica" w:hAnsi="Helvetica" w:cs="Helvetica"/>
         </w:rPr>
       </w:pPr>
+      <w:proofErr w:type="gramStart"/>
       <w:r>
         <w:rPr>
           <w:rFonts w:ascii="Helvetica" w:hAnsi="Helvetica" w:cs="Helvetica"/>
@@ -1707,6 +1772,7 @@
         </w:rPr>
         <w:t>, etc.</w:t>
       </w:r>
+      <w:proofErr w:type="gramEnd"/>
     </w:p>
     <w:p>
       <w:pPr>
@@ -1838,6 +1904,7 @@
           <w:rFonts w:ascii="Helvetica" w:hAnsi="Helvetica" w:cs="Helvetica"/>
         </w:rPr>
       </w:pPr>
+      <w:proofErr w:type="gramStart"/>
       <w:r>
         <w:rPr>
           <w:rFonts w:ascii="Helvetica" w:hAnsi="Helvetica" w:cs="Helvetica"/>
@@ -1856,6 +1923,7 @@
         </w:rPr>
         <w:t xml:space="preserve"> detailed explanations for any homework or test review questions.</w:t>
       </w:r>
+      <w:proofErr w:type="gramEnd"/>
     </w:p>
     <w:p>
       <w:pPr>
@@ -1870,6 +1938,7 @@
           <w:rFonts w:ascii="Helvetica" w:hAnsi="Helvetica" w:cs="Helvetica"/>
         </w:rPr>
       </w:pPr>
+      <w:proofErr w:type="gramStart"/>
       <w:r>
         <w:rPr>
           <w:rFonts w:ascii="Helvetica" w:hAnsi="Helvetica" w:cs="Helvetica"/>
@@ -1900,6 +1969,7 @@
         </w:rPr>
         <w:t xml:space="preserve"> necessary.</w:t>
       </w:r>
+      <w:proofErr w:type="gramEnd"/>
     </w:p>
     <w:p>
       <w:pPr>
@@ -1956,6 +2026,7 @@
           <w:rFonts w:ascii="Helvetica" w:hAnsi="Helvetica" w:cs="Helvetica"/>
         </w:rPr>
       </w:pPr>
+      <w:proofErr w:type="gramStart"/>
       <w:r>
         <w:rPr>
           <w:rFonts w:ascii="Helvetica" w:hAnsi="Helvetica" w:cs="Helvetica"/>
@@ -1974,6 +2045,7 @@
         </w:rPr>
         <w:t xml:space="preserve"> malfunctioning devices (computers, tablets, phones, printers, etc.).</w:t>
       </w:r>
+      <w:proofErr w:type="gramEnd"/>
     </w:p>
     <w:p>
       <w:pPr>
@@ -2020,6 +2092,7 @@
           <w:rFonts w:ascii="Helvetica" w:hAnsi="Helvetica" w:cs="Helvetica"/>
         </w:rPr>
       </w:pPr>
+      <w:proofErr w:type="gramStart"/>
       <w:r>
         <w:rPr>
           <w:rFonts w:ascii="Helvetica" w:hAnsi="Helvetica" w:cs="Helvetica"/>
@@ -2050,6 +2123,7 @@
         </w:rPr>
         <w:t xml:space="preserve"> with understanding how to use various technologies and devices.</w:t>
       </w:r>
+      <w:proofErr w:type="gramEnd"/>
     </w:p>
     <w:p>
       <w:pPr>
@@ -2204,13 +2278,11 @@
         <w:spacing w:after="0" w:line="276" w:lineRule="auto"/>
         <w:rPr>
           <w:rFonts w:ascii="Helvetica" w:hAnsi="Helvetica" w:cs="Helvetica"/>
-          <w:sz w:val="24"/>
-        </w:rPr>
-      </w:pPr>
-      <w:r>
-        <w:rPr>
-          <w:rFonts w:ascii="Helvetica" w:hAnsi="Helvetica" w:cs="Helvetica"/>
-          <w:sz w:val="24"/>
+        </w:rPr>
+      </w:pPr>
+      <w:r>
+        <w:rPr>
+          <w:rFonts w:ascii="Helvetica" w:hAnsi="Helvetica" w:cs="Helvetica"/>
         </w:rPr>
         <w:t>4.0/4.0 GPA</w:t>
       </w:r>
@@ -2225,13 +2297,11 @@
         <w:spacing w:after="0" w:line="276" w:lineRule="auto"/>
         <w:rPr>
           <w:rFonts w:ascii="Helvetica" w:hAnsi="Helvetica" w:cs="Helvetica"/>
-          <w:sz w:val="24"/>
-        </w:rPr>
-      </w:pPr>
-      <w:r>
-        <w:rPr>
-          <w:rFonts w:ascii="Helvetica" w:hAnsi="Helvetica" w:cs="Helvetica"/>
-          <w:sz w:val="24"/>
+        </w:rPr>
+      </w:pPr>
+      <w:r>
+        <w:rPr>
+          <w:rFonts w:ascii="Helvetica" w:hAnsi="Helvetica" w:cs="Helvetica"/>
         </w:rPr>
         <w:t>Summa Cum Laude</w:t>
       </w:r>
@@ -2246,13 +2316,11 @@
         <w:spacing w:after="0" w:line="276" w:lineRule="auto"/>
         <w:rPr>
           <w:rFonts w:ascii="Helvetica" w:hAnsi="Helvetica" w:cs="Helvetica"/>
-          <w:sz w:val="24"/>
-        </w:rPr>
-      </w:pPr>
-      <w:r>
-        <w:rPr>
-          <w:rFonts w:ascii="Helvetica" w:hAnsi="Helvetica" w:cs="Helvetica"/>
-          <w:sz w:val="24"/>
+        </w:rPr>
+      </w:pPr>
+      <w:r>
+        <w:rPr>
+          <w:rFonts w:ascii="Helvetica" w:hAnsi="Helvetica" w:cs="Helvetica"/>
         </w:rPr>
         <w:t>Dean’s List (2016-2017)</w:t>
       </w:r>
@@ -2327,13 +2395,11 @@
         <w:spacing w:line="276" w:lineRule="auto"/>
         <w:rPr>
           <w:rFonts w:ascii="Helvetica" w:hAnsi="Helvetica" w:cs="Helvetica"/>
-          <w:sz w:val="24"/>
-        </w:rPr>
-      </w:pPr>
-      <w:r>
-        <w:rPr>
-          <w:rFonts w:ascii="Helvetica" w:hAnsi="Helvetica" w:cs="Helvetica"/>
-          <w:sz w:val="24"/>
+        </w:rPr>
+      </w:pPr>
+      <w:r>
+        <w:rPr>
+          <w:rFonts w:ascii="Helvetica" w:hAnsi="Helvetica" w:cs="Helvetica"/>
         </w:rPr>
         <w:t>4.0/4.0 GPA</w:t>
       </w:r>
@@ -2348,13 +2414,11 @@
         <w:spacing w:line="276" w:lineRule="auto"/>
         <w:rPr>
           <w:rFonts w:ascii="Helvetica" w:hAnsi="Helvetica" w:cs="Helvetica"/>
-          <w:sz w:val="24"/>
-        </w:rPr>
-      </w:pPr>
-      <w:r>
-        <w:rPr>
-          <w:rFonts w:ascii="Helvetica" w:hAnsi="Helvetica" w:cs="Helvetica"/>
-          <w:sz w:val="24"/>
+        </w:rPr>
+      </w:pPr>
+      <w:r>
+        <w:rPr>
+          <w:rFonts w:ascii="Helvetica" w:hAnsi="Helvetica" w:cs="Helvetica"/>
         </w:rPr>
         <w:t>Valedictorian</w:t>
       </w:r>
@@ -2483,23 +2547,24 @@
         <w:spacing w:after="0" w:line="276" w:lineRule="auto"/>
         <w:rPr>
           <w:rFonts w:ascii="Helvetica" w:hAnsi="Helvetica" w:cs="Helvetica"/>
-          <w:sz w:val="24"/>
+          <w:i/>
         </w:rPr>
       </w:pPr>
       <w:hyperlink r:id="rId9" w:history="1">
+        <w:proofErr w:type="spellStart"/>
         <w:r>
           <w:rPr>
             <w:rStyle w:val="Hyperlink"/>
             <w:rFonts w:ascii="Helvetica" w:hAnsi="Helvetica" w:cs="Helvetica"/>
-            <w:sz w:val="24"/>
+            <w:i/>
           </w:rPr>
           <w:t>https://city-cards.org</w:t>
         </w:r>
+        <w:proofErr w:type="spellEnd"/>
       </w:hyperlink>
       <w:r>
         <w:rPr>
           <w:rFonts w:ascii="Helvetica" w:hAnsi="Helvetica" w:cs="Helvetica"/>
-          <w:sz w:val="24"/>
         </w:rPr>
         <w:t xml:space="preserve"> | </w:t>
       </w:r>
@@ -2508,114 +2573,117 @@
           <w:rPr>
             <w:rStyle w:val="Hyperlink"/>
             <w:rFonts w:ascii="Helvetica" w:hAnsi="Helvetica" w:cs="Helvetica"/>
-            <w:sz w:val="24"/>
+            <w:i/>
           </w:rPr>
-          <w:t>https://github.com/Elijah-Watson/City-Cards</w:t>
+          <w:t>https://</w:t>
         </w:r>
-      </w:hyperlink>
-    </w:p>
-    <w:p>
-      <w:pPr>
-        <w:spacing w:after="0" w:line="276" w:lineRule="auto"/>
-        <w:rPr>
-          <w:rFonts w:ascii="Helvetica" w:hAnsi="Helvetica" w:cs="Helvetica"/>
-          <w:sz w:val="24"/>
-        </w:rPr>
-      </w:pPr>
-      <w:r>
-        <w:rPr>
-          <w:rFonts w:ascii="Helvetica" w:hAnsi="Helvetica" w:cs="Helvetica"/>
-          <w:sz w:val="24"/>
-        </w:rPr>
-        <w:t>A web app for comparing cities using a trading card style interface.</w:t>
-      </w:r>
-    </w:p>
-    <w:p>
-      <w:pPr>
-        <w:spacing w:after="0" w:line="276" w:lineRule="auto"/>
-        <w:rPr>
-          <w:rFonts w:ascii="Helvetica" w:hAnsi="Helvetica" w:cs="Helvetica"/>
-          <w:sz w:val="24"/>
-        </w:rPr>
-      </w:pPr>
-      <w:r>
-        <w:rPr>
-          <w:rFonts w:ascii="Helvetica" w:hAnsi="Helvetica" w:cs="Helvetica"/>
-          <w:sz w:val="24"/>
-        </w:rPr>
-        <w:t>Developed with: React, Redux, TypeScript, GraphQL, HTML, C</w:t>
-      </w:r>
-      <w:r>
-        <w:rPr>
-          <w:rFonts w:ascii="Helvetica" w:hAnsi="Helvetica" w:cs="Helvetica"/>
-          <w:sz w:val="24"/>
-        </w:rPr>
-        <w:t>SS</w:t>
-      </w:r>
-      <w:r>
-        <w:rPr>
-          <w:rFonts w:ascii="Helvetica" w:hAnsi="Helvetica" w:cs="Helvetica"/>
-          <w:sz w:val="24"/>
-        </w:rPr>
-        <w:t>, Git</w:t>
-      </w:r>
-    </w:p>
-    <w:p>
-      <w:pPr>
-        <w:spacing w:after="0" w:line="276" w:lineRule="auto"/>
-        <w:rPr>
-          <w:rFonts w:ascii="Helvetica" w:hAnsi="Helvetica" w:cs="Helvetica"/>
-          <w:sz w:val="24"/>
-        </w:rPr>
-      </w:pPr>
-    </w:p>
-    <w:p>
-      <w:pPr>
-        <w:spacing w:after="0" w:line="276" w:lineRule="auto"/>
-        <w:rPr>
-          <w:rFonts w:ascii="Helvetica" w:hAnsi="Helvetica" w:cs="Helvetica"/>
-          <w:sz w:val="24"/>
-        </w:rPr>
-      </w:pPr>
-      <w:r>
-        <w:rPr>
-          <w:rFonts w:ascii="Helvetica" w:hAnsi="Helvetica" w:cs="Helvetica"/>
-          <w:b/>
-          <w:bCs/>
-          <w:sz w:val="24"/>
-        </w:rPr>
-        <w:t>City Data API</w:t>
-      </w:r>
-      <w:r>
-        <w:rPr>
-          <w:rFonts w:ascii="Helvetica" w:hAnsi="Helvetica" w:cs="Helvetica"/>
-          <w:sz w:val="24"/>
-        </w:rPr>
-        <w:t xml:space="preserve"> (03/2020 to 04/2020)</w:t>
-      </w:r>
-    </w:p>
-    <w:p>
-      <w:pPr>
-        <w:spacing w:after="0" w:line="276" w:lineRule="auto"/>
-        <w:rPr>
-          <w:rFonts w:ascii="Helvetica" w:hAnsi="Helvetica" w:cs="Helvetica"/>
-          <w:sz w:val="24"/>
-        </w:rPr>
-      </w:pPr>
-      <w:hyperlink r:id="rId11" w:history="1">
+        <w:proofErr w:type="spellStart"/>
         <w:r>
           <w:rPr>
             <w:rStyle w:val="Hyperlink"/>
             <w:rFonts w:ascii="Helvetica" w:hAnsi="Helvetica" w:cs="Helvetica"/>
-            <w:sz w:val="24"/>
+            <w:i/>
+          </w:rPr>
+          <w:t>github.com</w:t>
+        </w:r>
+        <w:proofErr w:type="spellEnd"/>
+        <w:r>
+          <w:rPr>
+            <w:rStyle w:val="Hyperlink"/>
+            <w:rFonts w:ascii="Helvetica" w:hAnsi="Helvetica" w:cs="Helvetica"/>
+            <w:i/>
+          </w:rPr>
+          <w:t>/Elijah-Watson/City-Cards</w:t>
+        </w:r>
+      </w:hyperlink>
+    </w:p>
+    <w:p>
+      <w:pPr>
+        <w:spacing w:after="0" w:line="276" w:lineRule="auto"/>
+        <w:rPr>
+          <w:rFonts w:ascii="Helvetica" w:hAnsi="Helvetica" w:cs="Helvetica"/>
+        </w:rPr>
+      </w:pPr>
+      <w:proofErr w:type="gramStart"/>
+      <w:r>
+        <w:rPr>
+          <w:rFonts w:ascii="Helvetica" w:hAnsi="Helvetica" w:cs="Helvetica"/>
+        </w:rPr>
+        <w:t>A web app for comparing cities using a trading card style interface.</w:t>
+      </w:r>
+      <w:proofErr w:type="gramEnd"/>
+    </w:p>
+    <w:p>
+      <w:pPr>
+        <w:spacing w:after="0" w:line="276" w:lineRule="auto"/>
+        <w:rPr>
+          <w:rFonts w:ascii="Helvetica" w:hAnsi="Helvetica" w:cs="Helvetica"/>
+        </w:rPr>
+      </w:pPr>
+      <w:r>
+        <w:rPr>
+          <w:rFonts w:ascii="Helvetica" w:hAnsi="Helvetica" w:cs="Helvetica"/>
+        </w:rPr>
+        <w:t>Developed with: React, Redux, TypeScript, GraphQL, HTML, CSS, Git</w:t>
+      </w:r>
+    </w:p>
+    <w:p>
+      <w:pPr>
+        <w:spacing w:after="0" w:line="276" w:lineRule="auto"/>
+        <w:rPr>
+          <w:rFonts w:ascii="Helvetica" w:hAnsi="Helvetica" w:cs="Helvetica"/>
+          <w:sz w:val="24"/>
+        </w:rPr>
+      </w:pPr>
+    </w:p>
+    <w:p>
+      <w:pPr>
+        <w:spacing w:after="0" w:line="276" w:lineRule="auto"/>
+        <w:rPr>
+          <w:rFonts w:ascii="Helvetica" w:hAnsi="Helvetica" w:cs="Helvetica"/>
+          <w:sz w:val="24"/>
+        </w:rPr>
+      </w:pPr>
+      <w:r>
+        <w:rPr>
+          <w:rFonts w:ascii="Helvetica" w:hAnsi="Helvetica" w:cs="Helvetica"/>
+          <w:b/>
+          <w:bCs/>
+          <w:sz w:val="24"/>
+        </w:rPr>
+        <w:t>City Data API</w:t>
+      </w:r>
+      <w:r>
+        <w:rPr>
+          <w:rFonts w:ascii="Helvetica" w:hAnsi="Helvetica" w:cs="Helvetica"/>
+          <w:sz w:val="24"/>
+        </w:rPr>
+        <w:t xml:space="preserve"> (03/2020 to 04/2020)</w:t>
+      </w:r>
+    </w:p>
+    <w:p>
+      <w:pPr>
+        <w:spacing w:after="0" w:line="276" w:lineRule="auto"/>
+        <w:rPr>
+          <w:rFonts w:ascii="Helvetica" w:hAnsi="Helvetica" w:cs="Helvetica"/>
+          <w:i/>
+        </w:rPr>
+      </w:pPr>
+      <w:hyperlink r:id="rId11" w:history="1">
+        <w:proofErr w:type="spellStart"/>
+        <w:r>
+          <w:rPr>
+            <w:rStyle w:val="Hyperlink"/>
+            <w:rFonts w:ascii="Helvetica" w:hAnsi="Helvetica" w:cs="Helvetica"/>
+            <w:i/>
           </w:rPr>
           <w:t>https://api.city-cards.org/graphql</w:t>
         </w:r>
+        <w:proofErr w:type="spellEnd"/>
       </w:hyperlink>
       <w:r>
         <w:rPr>
           <w:rFonts w:ascii="Helvetica" w:hAnsi="Helvetica" w:cs="Helvetica"/>
-          <w:sz w:val="24"/>
         </w:rPr>
         <w:t xml:space="preserve"> | </w:t>
       </w:r>
@@ -2624,9 +2692,27 @@
           <w:rPr>
             <w:rStyle w:val="Hyperlink"/>
             <w:rFonts w:ascii="Helvetica" w:hAnsi="Helvetica" w:cs="Helvetica"/>
-            <w:sz w:val="24"/>
+            <w:i/>
           </w:rPr>
-          <w:t>https://github.com/Elijah-Watson/City-Data-API</w:t>
+          <w:t>https://</w:t>
+        </w:r>
+        <w:proofErr w:type="spellStart"/>
+        <w:r>
+          <w:rPr>
+            <w:rStyle w:val="Hyperlink"/>
+            <w:rFonts w:ascii="Helvetica" w:hAnsi="Helvetica" w:cs="Helvetica"/>
+            <w:i/>
+          </w:rPr>
+          <w:t>github.com</w:t>
+        </w:r>
+        <w:proofErr w:type="spellEnd"/>
+        <w:r>
+          <w:rPr>
+            <w:rStyle w:val="Hyperlink"/>
+            <w:rFonts w:ascii="Helvetica" w:hAnsi="Helvetica" w:cs="Helvetica"/>
+            <w:i/>
+          </w:rPr>
+          <w:t>/Elijah-Watson/City-Data-API</w:t>
         </w:r>
       </w:hyperlink>
     </w:p>
@@ -2635,71 +2721,65 @@
         <w:spacing w:after="0" w:line="276" w:lineRule="auto"/>
         <w:rPr>
           <w:rFonts w:ascii="Helvetica" w:hAnsi="Helvetica" w:cs="Helvetica"/>
-          <w:sz w:val="24"/>
-        </w:rPr>
-      </w:pPr>
-      <w:r>
-        <w:rPr>
-          <w:rFonts w:ascii="Helvetica" w:hAnsi="Helvetica" w:cs="Helvetica"/>
-          <w:sz w:val="24"/>
+        </w:rPr>
+      </w:pPr>
+      <w:proofErr w:type="gramStart"/>
+      <w:r>
+        <w:rPr>
+          <w:rFonts w:ascii="Helvetica" w:hAnsi="Helvetica" w:cs="Helvetica"/>
         </w:rPr>
         <w:t>A GraphQL API that provides info about major cities including population, cost of living, crime rates, and happiness level as well as job info for each city including available jobs and average annual salary.</w:t>
       </w:r>
-    </w:p>
-    <w:p>
-      <w:pPr>
-        <w:spacing w:after="0" w:line="276" w:lineRule="auto"/>
-        <w:rPr>
-          <w:rFonts w:ascii="Helvetica" w:hAnsi="Helvetica" w:cs="Helvetica"/>
-          <w:sz w:val="24"/>
-        </w:rPr>
-      </w:pPr>
-      <w:r>
-        <w:rPr>
-          <w:rFonts w:ascii="Helvetica" w:hAnsi="Helvetica" w:cs="Helvetica"/>
-          <w:sz w:val="24"/>
-        </w:rPr>
-        <w:t>Developed with: GraphQL, SQL, JavaScript, Node.</w:t>
-      </w:r>
-      <w:r>
-        <w:rPr>
-          <w:rFonts w:ascii="Helvetica" w:hAnsi="Helvetica" w:cs="Helvetica"/>
-          <w:sz w:val="24"/>
-        </w:rPr>
-        <w:t>js</w:t>
-      </w:r>
-      <w:r>
-        <w:rPr>
-          <w:rFonts w:ascii="Helvetica" w:hAnsi="Helvetica" w:cs="Helvetica"/>
-          <w:sz w:val="24"/>
-        </w:rPr>
-        <w:t>, Git</w:t>
-      </w:r>
-    </w:p>
-    <w:p>
-      <w:pPr>
-        <w:spacing w:after="0" w:line="276" w:lineRule="auto"/>
-        <w:rPr>
-          <w:rFonts w:ascii="Helvetica" w:hAnsi="Helvetica" w:cs="Helvetica"/>
-          <w:sz w:val="24"/>
-        </w:rPr>
-      </w:pPr>
-    </w:p>
-    <w:p>
-      <w:pPr>
-        <w:spacing w:after="0" w:line="276" w:lineRule="auto"/>
-        <w:rPr>
-          <w:rFonts w:ascii="Helvetica" w:hAnsi="Helvetica" w:cs="Helvetica"/>
-          <w:sz w:val="24"/>
-        </w:rPr>
-      </w:pPr>
+      <w:proofErr w:type="gramEnd"/>
+    </w:p>
+    <w:p>
+      <w:pPr>
+        <w:spacing w:after="0" w:line="276" w:lineRule="auto"/>
+        <w:rPr>
+          <w:rFonts w:ascii="Helvetica" w:hAnsi="Helvetica" w:cs="Helvetica"/>
+        </w:rPr>
+      </w:pPr>
+      <w:r>
+        <w:rPr>
+          <w:rFonts w:ascii="Helvetica" w:hAnsi="Helvetica" w:cs="Helvetica"/>
+        </w:rPr>
+        <w:t>Developed with: GraphQL, SQL, JavaScript, Node.js, Git</w:t>
+      </w:r>
+    </w:p>
+    <w:p>
+      <w:pPr>
+        <w:spacing w:after="0" w:line="276" w:lineRule="auto"/>
+        <w:rPr>
+          <w:rFonts w:ascii="Helvetica" w:hAnsi="Helvetica" w:cs="Helvetica"/>
+          <w:sz w:val="24"/>
+        </w:rPr>
+      </w:pPr>
+    </w:p>
+    <w:p>
+      <w:pPr>
+        <w:spacing w:after="0" w:line="276" w:lineRule="auto"/>
+        <w:rPr>
+          <w:rFonts w:ascii="Helvetica" w:hAnsi="Helvetica" w:cs="Helvetica"/>
+          <w:sz w:val="24"/>
+        </w:rPr>
+      </w:pPr>
+      <w:proofErr w:type="spellStart"/>
       <w:r>
         <w:rPr>
           <w:rFonts w:ascii="Helvetica" w:hAnsi="Helvetica" w:cs="Helvetica"/>
           <w:b/>
           <w:sz w:val="24"/>
         </w:rPr>
-        <w:t>RealCam 3.0 Web Interface</w:t>
+        <w:t>RealCam</w:t>
+      </w:r>
+      <w:proofErr w:type="spellEnd"/>
+      <w:r>
+        <w:rPr>
+          <w:rFonts w:ascii="Helvetica" w:hAnsi="Helvetica" w:cs="Helvetica"/>
+          <w:b/>
+          <w:sz w:val="24"/>
+        </w:rPr>
+        <w:t xml:space="preserve"> 3.0 Web Interface</w:t>
       </w:r>
       <w:r>
         <w:rPr>
@@ -2715,7 +2795,6 @@
         <w:rPr>
           <w:rFonts w:ascii="Helvetica" w:hAnsi="Helvetica" w:cs="Helvetica"/>
           <w:i/>
-          <w:sz w:val="24"/>
         </w:rPr>
       </w:pPr>
       <w:hyperlink r:id="rId13" w:history="1">
@@ -2724,7 +2803,6 @@
             <w:rStyle w:val="Hyperlink"/>
             <w:rFonts w:ascii="Helvetica" w:hAnsi="Helvetica" w:cs="Helvetica"/>
             <w:i/>
-            <w:sz w:val="24"/>
           </w:rPr>
           <w:t>https://bit.ly/RealCam-3-Demo-Videos</w:t>
         </w:r>
@@ -2735,40 +2813,37 @@
         <w:spacing w:after="0" w:line="276" w:lineRule="auto"/>
         <w:rPr>
           <w:rFonts w:ascii="Helvetica" w:hAnsi="Helvetica" w:cs="Helvetica"/>
-          <w:sz w:val="24"/>
-        </w:rPr>
-      </w:pPr>
-      <w:r>
-        <w:rPr>
-          <w:rFonts w:ascii="Helvetica" w:hAnsi="Helvetica" w:cs="Helvetica"/>
-          <w:sz w:val="24"/>
-        </w:rPr>
-        <w:t>A web interface used for sorting, filtering, and searching transaction records as well as viewing, vaulting, and downloading associated videos.  Differing views and interactions based on user access level.  Fully responsive and cross-browser compatible.</w:t>
+        </w:rPr>
+      </w:pPr>
+      <w:r>
+        <w:rPr>
+          <w:rFonts w:ascii="Helvetica" w:hAnsi="Helvetica" w:cs="Helvetica"/>
+        </w:rPr>
+        <w:t xml:space="preserve">A web interface used for sorting, filtering, and searching transaction records as well as viewing, vaulting, and downloading associated videos.  Differing views and interactions based on user access level.  </w:t>
+      </w:r>
+      <w:proofErr w:type="gramStart"/>
+      <w:r>
+        <w:rPr>
+          <w:rFonts w:ascii="Helvetica" w:hAnsi="Helvetica" w:cs="Helvetica"/>
+        </w:rPr>
+        <w:t>Fully responsive and cross-browser compatible.</w:t>
       </w:r>
       <w:bookmarkStart w:id="0" w:name="_GoBack"/>
       <w:bookmarkEnd w:id="0"/>
-    </w:p>
-    <w:p>
-      <w:pPr>
-        <w:spacing w:after="0" w:line="276" w:lineRule="auto"/>
-        <w:rPr>
-          <w:rFonts w:ascii="Helvetica" w:hAnsi="Helvetica" w:cs="Helvetica"/>
-          <w:sz w:val="24"/>
-        </w:rPr>
-      </w:pPr>
-      <w:r>
-        <w:rPr>
-          <w:rFonts w:ascii="Helvetica" w:hAnsi="Helvetica" w:cs="Helvetica"/>
-          <w:sz w:val="24"/>
-        </w:rPr>
-        <w:t xml:space="preserve">Developed with: HTML, CSS, JavaScript, </w:t>
-      </w:r>
-      <w:r>
-        <w:rPr>
-          <w:rFonts w:ascii="Helvetica" w:hAnsi="Helvetica" w:cs="Helvetica"/>
-          <w:sz w:val="24"/>
-        </w:rPr>
-        <w:t>PHP, SQL, WordPress, APIs, Git</w:t>
+      <w:proofErr w:type="gramEnd"/>
+    </w:p>
+    <w:p>
+      <w:pPr>
+        <w:spacing w:after="0" w:line="276" w:lineRule="auto"/>
+        <w:rPr>
+          <w:rFonts w:ascii="Helvetica" w:hAnsi="Helvetica" w:cs="Helvetica"/>
+        </w:rPr>
+      </w:pPr>
+      <w:r>
+        <w:rPr>
+          <w:rFonts w:ascii="Helvetica" w:hAnsi="Helvetica" w:cs="Helvetica"/>
+        </w:rPr>
+        <w:t>Developed with: HTML, CSS, JavaScript, PHP, SQL, WordPress, APIs, Git</w:t>
       </w:r>
     </w:p>
     <w:p>
@@ -2810,23 +2885,24 @@
         <w:spacing w:after="0" w:line="276" w:lineRule="auto"/>
         <w:rPr>
           <w:rFonts w:ascii="Helvetica" w:hAnsi="Helvetica" w:cs="Helvetica"/>
-          <w:sz w:val="24"/>
+          <w:i/>
         </w:rPr>
       </w:pPr>
       <w:hyperlink r:id="rId14" w:history="1">
+        <w:proofErr w:type="spellStart"/>
         <w:r>
           <w:rPr>
             <w:rStyle w:val="Hyperlink"/>
             <w:rFonts w:ascii="Helvetica" w:hAnsi="Helvetica" w:cs="Helvetica"/>
-            <w:sz w:val="24"/>
+            <w:i/>
           </w:rPr>
           <w:t>https://cuttlefish-info.com</w:t>
         </w:r>
+        <w:proofErr w:type="spellEnd"/>
       </w:hyperlink>
       <w:r>
         <w:rPr>
           <w:rFonts w:ascii="Helvetica" w:hAnsi="Helvetica" w:cs="Helvetica"/>
-          <w:sz w:val="24"/>
         </w:rPr>
         <w:t xml:space="preserve"> | </w:t>
       </w:r>
@@ -2835,107 +2911,113 @@
           <w:rPr>
             <w:rStyle w:val="Hyperlink"/>
             <w:rFonts w:ascii="Helvetica" w:hAnsi="Helvetica" w:cs="Helvetica"/>
-            <w:sz w:val="24"/>
+            <w:i/>
           </w:rPr>
-          <w:t>https://github.com/Elijah-Watson/Cuttlefish-Info</w:t>
+          <w:t>https://</w:t>
         </w:r>
-      </w:hyperlink>
-    </w:p>
-    <w:p>
-      <w:pPr>
-        <w:spacing w:after="0" w:line="276" w:lineRule="auto"/>
-        <w:rPr>
-          <w:rFonts w:ascii="Helvetica" w:hAnsi="Helvetica" w:cs="Helvetica"/>
-          <w:sz w:val="24"/>
-        </w:rPr>
-      </w:pPr>
-      <w:r>
-        <w:rPr>
-          <w:rFonts w:ascii="Helvetica" w:hAnsi="Helvetica" w:cs="Helvetica"/>
-          <w:sz w:val="24"/>
-        </w:rPr>
-        <w:t>A project that I created in middle school completely rebuilt using React with a focus on accessibility, SEO, responsiveness, and performance.</w:t>
-      </w:r>
-    </w:p>
-    <w:p>
-      <w:pPr>
-        <w:spacing w:after="0" w:line="276" w:lineRule="auto"/>
-        <w:rPr>
-          <w:rFonts w:ascii="Helvetica" w:hAnsi="Helvetica" w:cs="Helvetica"/>
-          <w:sz w:val="24"/>
-        </w:rPr>
-      </w:pPr>
-      <w:r>
-        <w:rPr>
-          <w:rFonts w:ascii="Helvetica" w:hAnsi="Helvetica" w:cs="Helvetica"/>
-          <w:sz w:val="24"/>
-        </w:rPr>
-        <w:t>Developed with: React, TypeScrip</w:t>
-      </w:r>
-      <w:r>
-        <w:rPr>
-          <w:rFonts w:ascii="Helvetica" w:hAnsi="Helvetica" w:cs="Helvetica"/>
-          <w:sz w:val="24"/>
-        </w:rPr>
-        <w:t>t, Gatsby, HTML, CSS, Git</w:t>
-      </w:r>
-    </w:p>
-    <w:p>
-      <w:pPr>
-        <w:spacing w:after="0" w:line="276" w:lineRule="auto"/>
-        <w:rPr>
-          <w:rFonts w:ascii="Helvetica" w:hAnsi="Helvetica" w:cs="Helvetica"/>
-          <w:sz w:val="24"/>
-        </w:rPr>
-      </w:pPr>
-    </w:p>
-    <w:p>
-      <w:pPr>
-        <w:spacing w:after="0" w:line="276" w:lineRule="auto"/>
-        <w:rPr>
-          <w:rFonts w:ascii="Helvetica" w:hAnsi="Helvetica" w:cs="Helvetica"/>
-          <w:sz w:val="24"/>
-        </w:rPr>
-      </w:pPr>
-      <w:r>
-        <w:rPr>
-          <w:rFonts w:ascii="Helvetica" w:hAnsi="Helvetica" w:cs="Helvetica"/>
-          <w:b/>
-          <w:sz w:val="24"/>
-        </w:rPr>
-        <w:t>Move Out</w:t>
-      </w:r>
-      <w:r>
-        <w:rPr>
-          <w:rFonts w:ascii="Helvetica" w:hAnsi="Helvetica" w:cs="Helvetica"/>
-          <w:sz w:val="24"/>
-        </w:rPr>
-        <w:t xml:space="preserve"> (08/2019 to 10/2019)</w:t>
-      </w:r>
-    </w:p>
-    <w:p>
-      <w:pPr>
-        <w:spacing w:after="0" w:line="276" w:lineRule="auto"/>
-        <w:rPr>
-          <w:rFonts w:ascii="Helvetica" w:hAnsi="Helvetica" w:cs="Helvetica"/>
-          <w:sz w:val="24"/>
-        </w:rPr>
-      </w:pPr>
-      <w:hyperlink r:id="rId16" w:history="1">
+        <w:proofErr w:type="spellStart"/>
         <w:r>
           <w:rPr>
             <w:rStyle w:val="Hyperlink"/>
             <w:rFonts w:ascii="Helvetica" w:hAnsi="Helvetica" w:cs="Helvetica"/>
             <w:i/>
-            <w:sz w:val="24"/>
+          </w:rPr>
+          <w:t>github.com</w:t>
+        </w:r>
+        <w:proofErr w:type="spellEnd"/>
+        <w:r>
+          <w:rPr>
+            <w:rStyle w:val="Hyperlink"/>
+            <w:rFonts w:ascii="Helvetica" w:hAnsi="Helvetica" w:cs="Helvetica"/>
+            <w:i/>
+          </w:rPr>
+          <w:t>/Elijah-Watson/Cuttlefish-Info</w:t>
+        </w:r>
+      </w:hyperlink>
+    </w:p>
+    <w:p>
+      <w:pPr>
+        <w:spacing w:after="0" w:line="276" w:lineRule="auto"/>
+        <w:rPr>
+          <w:rFonts w:ascii="Helvetica" w:hAnsi="Helvetica" w:cs="Helvetica"/>
+        </w:rPr>
+      </w:pPr>
+      <w:r>
+        <w:rPr>
+          <w:rFonts w:ascii="Helvetica" w:hAnsi="Helvetica" w:cs="Helvetica"/>
+        </w:rPr>
+        <w:t>A project that I created in middle school completely rebuilt using React with a focus on accessibility, SEO, responsiveness, and performance.</w:t>
+      </w:r>
+    </w:p>
+    <w:p>
+      <w:pPr>
+        <w:spacing w:after="0" w:line="276" w:lineRule="auto"/>
+        <w:rPr>
+          <w:rFonts w:ascii="Helvetica" w:hAnsi="Helvetica" w:cs="Helvetica"/>
+        </w:rPr>
+      </w:pPr>
+      <w:r>
+        <w:rPr>
+          <w:rFonts w:ascii="Helvetica" w:hAnsi="Helvetica" w:cs="Helvetica"/>
+        </w:rPr>
+        <w:t>Developed with: React, TypeScript, Gatsby, HTML, CSS, Git</w:t>
+      </w:r>
+    </w:p>
+    <w:p>
+      <w:pPr>
+        <w:spacing w:after="0" w:line="276" w:lineRule="auto"/>
+        <w:rPr>
+          <w:rFonts w:ascii="Helvetica" w:hAnsi="Helvetica" w:cs="Helvetica"/>
+          <w:sz w:val="24"/>
+        </w:rPr>
+      </w:pPr>
+    </w:p>
+    <w:p>
+      <w:pPr>
+        <w:spacing w:after="0" w:line="276" w:lineRule="auto"/>
+        <w:rPr>
+          <w:rFonts w:ascii="Helvetica" w:hAnsi="Helvetica" w:cs="Helvetica"/>
+          <w:sz w:val="24"/>
+        </w:rPr>
+      </w:pPr>
+      <w:r>
+        <w:rPr>
+          <w:rFonts w:ascii="Helvetica" w:hAnsi="Helvetica" w:cs="Helvetica"/>
+          <w:b/>
+          <w:sz w:val="24"/>
+        </w:rPr>
+        <w:t>Move Out</w:t>
+      </w:r>
+      <w:r>
+        <w:rPr>
+          <w:rFonts w:ascii="Helvetica" w:hAnsi="Helvetica" w:cs="Helvetica"/>
+          <w:sz w:val="24"/>
+        </w:rPr>
+        <w:t xml:space="preserve"> (08/2019 to 10/2019)</w:t>
+      </w:r>
+    </w:p>
+    <w:p>
+      <w:pPr>
+        <w:spacing w:after="0" w:line="276" w:lineRule="auto"/>
+        <w:rPr>
+          <w:rFonts w:ascii="Helvetica" w:hAnsi="Helvetica" w:cs="Helvetica"/>
+        </w:rPr>
+      </w:pPr>
+      <w:hyperlink r:id="rId16" w:history="1">
+        <w:proofErr w:type="spellStart"/>
+        <w:r>
+          <w:rPr>
+            <w:rStyle w:val="Hyperlink"/>
+            <w:rFonts w:ascii="Helvetica" w:hAnsi="Helvetica" w:cs="Helvetica"/>
+            <w:i/>
           </w:rPr>
           <w:t>https://move-out.org</w:t>
         </w:r>
+        <w:proofErr w:type="spellEnd"/>
       </w:hyperlink>
       <w:r>
         <w:rPr>
           <w:rFonts w:ascii="Helvetica" w:hAnsi="Helvetica" w:cs="Helvetica"/>
-          <w:sz w:val="24"/>
         </w:rPr>
         <w:t xml:space="preserve"> | </w:t>
       </w:r>
@@ -2945,122 +3027,127 @@
             <w:rStyle w:val="Hyperlink"/>
             <w:rFonts w:ascii="Helvetica" w:hAnsi="Helvetica" w:cs="Helvetica"/>
             <w:i/>
-            <w:sz w:val="24"/>
           </w:rPr>
-          <w:t>https://github.com/Elijah-Watson/Move-Out</w:t>
+          <w:t>https://</w:t>
         </w:r>
-      </w:hyperlink>
-    </w:p>
-    <w:p>
-      <w:pPr>
-        <w:spacing w:after="0" w:line="276" w:lineRule="auto"/>
-        <w:rPr>
-          <w:rFonts w:ascii="Helvetica" w:hAnsi="Helvetica" w:cs="Helvetica"/>
-          <w:sz w:val="24"/>
-        </w:rPr>
-      </w:pPr>
-      <w:r>
-        <w:rPr>
-          <w:rFonts w:ascii="Helvetica" w:hAnsi="Helvetica" w:cs="Helvetica"/>
-          <w:sz w:val="24"/>
-        </w:rPr>
-        <w:t>A collection of helpful resources to make sure you are prepared to succeed when planning to move out.  It includes a moving expenses and budgeting calculator as well as useful guides on a variety of topics.</w:t>
-      </w:r>
-    </w:p>
-    <w:p>
-      <w:pPr>
-        <w:spacing w:after="0" w:line="276" w:lineRule="auto"/>
-        <w:rPr>
-          <w:rFonts w:ascii="Helvetica" w:hAnsi="Helvetica" w:cs="Helvetica"/>
-          <w:sz w:val="24"/>
-        </w:rPr>
-      </w:pPr>
-      <w:r>
-        <w:rPr>
-          <w:rFonts w:ascii="Helvetica" w:hAnsi="Helvetica" w:cs="Helvetica"/>
-          <w:sz w:val="24"/>
-        </w:rPr>
-        <w:t>Developed with: HTML, CSS, JavaS</w:t>
-      </w:r>
-      <w:r>
-        <w:rPr>
-          <w:rFonts w:ascii="Helvetica" w:hAnsi="Helvetica" w:cs="Helvetica"/>
-          <w:sz w:val="24"/>
-        </w:rPr>
-        <w:t>cript, APIs, webpack, Git</w:t>
-      </w:r>
-    </w:p>
-    <w:p>
-      <w:pPr>
-        <w:spacing w:after="0" w:line="276" w:lineRule="auto"/>
-        <w:rPr>
-          <w:rFonts w:ascii="Helvetica" w:hAnsi="Helvetica" w:cs="Helvetica"/>
-          <w:sz w:val="24"/>
-        </w:rPr>
-      </w:pPr>
-    </w:p>
-    <w:p>
-      <w:pPr>
-        <w:spacing w:after="0" w:line="276" w:lineRule="auto"/>
-        <w:rPr>
-          <w:rFonts w:ascii="Helvetica" w:hAnsi="Helvetica" w:cs="Helvetica"/>
-          <w:sz w:val="24"/>
-        </w:rPr>
-      </w:pPr>
-      <w:r>
-        <w:rPr>
-          <w:rFonts w:ascii="Helvetica" w:hAnsi="Helvetica" w:cs="Helvetica"/>
-          <w:b/>
-          <w:sz w:val="24"/>
-        </w:rPr>
-        <w:t>My Portfolio</w:t>
-      </w:r>
-      <w:r>
-        <w:rPr>
-          <w:rFonts w:ascii="Helvetica" w:hAnsi="Helvetica" w:cs="Helvetica"/>
-          <w:sz w:val="24"/>
-        </w:rPr>
-        <w:t xml:space="preserve"> (11/2019 to 11/2019)</w:t>
-      </w:r>
-    </w:p>
-    <w:p>
-      <w:pPr>
-        <w:spacing w:after="0" w:line="276" w:lineRule="auto"/>
-        <w:rPr>
-          <w:rFonts w:ascii="Helvetica" w:hAnsi="Helvetica" w:cs="Helvetica"/>
-          <w:i/>
-          <w:sz w:val="24"/>
-        </w:rPr>
-      </w:pPr>
-      <w:hyperlink r:id="rId18" w:history="1">
+        <w:proofErr w:type="spellStart"/>
         <w:r>
           <w:rPr>
             <w:rStyle w:val="Hyperlink"/>
             <w:rFonts w:ascii="Helvetica" w:hAnsi="Helvetica" w:cs="Helvetica"/>
             <w:i/>
-            <w:sz w:val="24"/>
           </w:rPr>
-          <w:t>https://elijahwatson.dev</w:t>
+          <w:t>github.com</w:t>
         </w:r>
-      </w:hyperlink>
-      <w:r>
-        <w:rPr>
-          <w:rFonts w:ascii="Helvetica" w:hAnsi="Helvetica" w:cs="Helvetica"/>
-          <w:i/>
-          <w:sz w:val="24"/>
-        </w:rPr>
-        <w:t xml:space="preserve"> | </w:t>
-      </w:r>
-      <w:hyperlink r:id="rId19" w:history="1">
+        <w:proofErr w:type="spellEnd"/>
         <w:r>
           <w:rPr>
             <w:rStyle w:val="Hyperlink"/>
             <w:rFonts w:ascii="Helvetica" w:hAnsi="Helvetica" w:cs="Helvetica"/>
             <w:i/>
-            <w:sz w:val="24"/>
+          </w:rPr>
+          <w:t>/Elijah-Watson/Move-Out</w:t>
+        </w:r>
+      </w:hyperlink>
+    </w:p>
+    <w:p>
+      <w:pPr>
+        <w:spacing w:after="0" w:line="276" w:lineRule="auto"/>
+        <w:rPr>
+          <w:rFonts w:ascii="Helvetica" w:hAnsi="Helvetica" w:cs="Helvetica"/>
+        </w:rPr>
+      </w:pPr>
+      <w:r>
+        <w:rPr>
+          <w:rFonts w:ascii="Helvetica" w:hAnsi="Helvetica" w:cs="Helvetica"/>
+        </w:rPr>
+        <w:t>A collection of helpful resources to make sure you are prepared to succeed when planning to move out.  It includes a moving expenses and budgeting calculator as well as useful guides on a variety of topics.</w:t>
+      </w:r>
+    </w:p>
+    <w:p>
+      <w:pPr>
+        <w:spacing w:after="0" w:line="276" w:lineRule="auto"/>
+        <w:rPr>
+          <w:rFonts w:ascii="Helvetica" w:hAnsi="Helvetica" w:cs="Helvetica"/>
+        </w:rPr>
+      </w:pPr>
+      <w:r>
+        <w:rPr>
+          <w:rFonts w:ascii="Helvetica" w:hAnsi="Helvetica" w:cs="Helvetica"/>
+        </w:rPr>
+        <w:t>Developed with: HTML, CSS, JavaScript, APIs, webpack, Git</w:t>
+      </w:r>
+    </w:p>
+    <w:p>
+      <w:pPr>
+        <w:spacing w:after="0" w:line="276" w:lineRule="auto"/>
+        <w:rPr>
+          <w:rFonts w:ascii="Helvetica" w:hAnsi="Helvetica" w:cs="Helvetica"/>
+          <w:sz w:val="24"/>
+        </w:rPr>
+      </w:pPr>
+    </w:p>
+    <w:p>
+      <w:pPr>
+        <w:spacing w:after="0" w:line="276" w:lineRule="auto"/>
+        <w:rPr>
+          <w:rFonts w:ascii="Helvetica" w:hAnsi="Helvetica" w:cs="Helvetica"/>
+          <w:sz w:val="24"/>
+        </w:rPr>
+      </w:pPr>
+      <w:r>
+        <w:rPr>
+          <w:rFonts w:ascii="Helvetica" w:hAnsi="Helvetica" w:cs="Helvetica"/>
+          <w:b/>
+          <w:sz w:val="24"/>
+        </w:rPr>
+        <w:t>My Portfolio</w:t>
+      </w:r>
+      <w:r>
+        <w:rPr>
+          <w:rFonts w:ascii="Helvetica" w:hAnsi="Helvetica" w:cs="Helvetica"/>
+          <w:sz w:val="24"/>
+        </w:rPr>
+        <w:t xml:space="preserve"> (11/2019 to 11/2019)</w:t>
+      </w:r>
+    </w:p>
+    <w:p>
+      <w:pPr>
+        <w:spacing w:after="0" w:line="276" w:lineRule="auto"/>
+        <w:rPr>
+          <w:rFonts w:ascii="Helvetica" w:hAnsi="Helvetica" w:cs="Helvetica"/>
+          <w:i/>
+        </w:rPr>
+      </w:pPr>
+      <w:hyperlink r:id="rId18" w:history="1">
+        <w:proofErr w:type="spellStart"/>
+        <w:r>
+          <w:rPr>
+            <w:rStyle w:val="Hyperlink"/>
+            <w:rFonts w:ascii="Helvetica" w:hAnsi="Helvetica" w:cs="Helvetica"/>
+            <w:i/>
+          </w:rPr>
+          <w:t>https://elijahwatson.dev</w:t>
+        </w:r>
+        <w:proofErr w:type="spellEnd"/>
+      </w:hyperlink>
+      <w:r>
+        <w:rPr>
+          <w:rFonts w:ascii="Helvetica" w:hAnsi="Helvetica" w:cs="Helvetica"/>
+        </w:rPr>
+        <w:t xml:space="preserve"> | </w:t>
+      </w:r>
+      <w:hyperlink r:id="rId19" w:history="1">
+        <w:proofErr w:type="spellStart"/>
+        <w:r>
+          <w:rPr>
+            <w:rStyle w:val="Hyperlink"/>
+            <w:rFonts w:ascii="Helvetica" w:hAnsi="Helvetica" w:cs="Helvetica"/>
+            <w:i/>
           </w:rPr>
           <w:t>https://github.com/Elijah-Watson/Portfolio</w:t>
         </w:r>
+        <w:proofErr w:type="spellEnd"/>
       </w:hyperlink>
     </w:p>
     <w:p>
@@ -3068,22 +3155,13 @@
         <w:spacing w:after="0" w:line="276" w:lineRule="auto"/>
         <w:rPr>
           <w:rFonts w:ascii="Helvetica" w:hAnsi="Helvetica" w:cs="Helvetica"/>
-          <w:sz w:val="24"/>
-        </w:rPr>
-      </w:pPr>
-      <w:r>
-        <w:rPr>
-          <w:rFonts w:ascii="Helvetica" w:hAnsi="Helvetica" w:cs="Helvetica"/>
-          <w:sz w:val="24"/>
-        </w:rPr>
-        <w:t>Developed with: HTML, CSS,</w:t>
-      </w:r>
-      <w:r>
-        <w:rPr>
-          <w:rFonts w:ascii="Helvetica" w:hAnsi="Helvetica" w:cs="Helvetica"/>
-          <w:sz w:val="24"/>
-        </w:rPr>
-        <w:t xml:space="preserve"> JavaScript, webpack, Git</w:t>
+        </w:rPr>
+      </w:pPr>
+      <w:r>
+        <w:rPr>
+          <w:rFonts w:ascii="Helvetica" w:hAnsi="Helvetica" w:cs="Helvetica"/>
+        </w:rPr>
+        <w:t>Developed with: HTML, CSS, JavaScript, webpack, Git</w:t>
       </w:r>
     </w:p>
     <w:sectPr>
@@ -5352,7 +5430,7 @@
   <a:extraClrSchemeLst/>
   <a:extLst>
     <a:ext uri="{05A4C25C-085E-4340-85A3-A5531E510DB2}">
-      <thm15:themeFamily xmlns="" xmlns:thm15="http://schemas.microsoft.com/office/thememl/2012/main" name="Office Theme" id="{62F939B6-93AF-4DB8-9C6B-D6C7DFDC589F}" vid="{4A3C46E8-61CC-4603-A589-7422A47A8E4A}"/>
+      <thm15:themeFamily xmlns:thm15="http://schemas.microsoft.com/office/thememl/2012/main" xmlns="" name="Office Theme" id="{62F939B6-93AF-4DB8-9C6B-D6C7DFDC589F}" vid="{4A3C46E8-61CC-4603-A589-7422A47A8E4A}"/>
     </a:ext>
   </a:extLst>
 </a:theme>
@@ -5363,7 +5441,7 @@
 </file>
 
 <file path=customXml/itemProps1.xml><?xml version="1.0" encoding="utf-8"?>
-<ds:datastoreItem xmlns:ds="http://schemas.openxmlformats.org/officeDocument/2006/customXml" ds:itemID="{02FAE02D-6493-4290-A723-93F50E27A32C}">
+<ds:datastoreItem xmlns:ds="http://schemas.openxmlformats.org/officeDocument/2006/customXml" ds:itemID="{0D7B4348-F61D-4C0D-A65F-DB0BEF3A0970}">
   <ds:schemaRefs>
     <ds:schemaRef ds:uri="http://schemas.openxmlformats.org/officeDocument/2006/bibliography"/>
   </ds:schemaRefs>

</xml_diff>